<commit_message>
minor edits to essay
</commit_message>
<xml_diff>
--- a/PersonalStatement.docx
+++ b/PersonalStatement.docx
@@ -4,13 +4,21 @@
   <w:body>
     <w:p>
       <w:r>
-        <w:t xml:space="preserve">It felt like my arms were about to fall off and my heart was going to beat out of my chest as years of practice </w:t>
-      </w:r>
-      <w:r>
-        <w:t>were</w:t>
-      </w:r>
-      <w:r>
-        <w:t xml:space="preserve"> put to the test.  </w:t>
+        <w:t xml:space="preserve">It felt like my arms were </w:t>
+      </w:r>
+      <w:r>
+        <w:t>going</w:t>
+      </w:r>
+      <w:r>
+        <w:t xml:space="preserve"> to fall off and my hear</w:t>
+      </w:r>
+      <w:bookmarkStart w:id="0" w:name="_GoBack"/>
+      <w:bookmarkEnd w:id="0"/>
+      <w:r>
+        <w:t>t wa</w:t>
+      </w:r>
+      <w:r>
+        <w:t xml:space="preserve">s going to beat out of my chest.  </w:t>
       </w:r>
       <w:r>
         <w:t xml:space="preserve">Every time I changed </w:t>
@@ -22,13 +30,7 @@
         <w:t xml:space="preserve">follow the </w:t>
       </w:r>
       <w:r>
-        <w:t>athletics’</w:t>
-      </w:r>
-      <w:r>
-        <w:t xml:space="preserve"> track</w:t>
-      </w:r>
-      <w:r>
-        <w:t>’s curves</w:t>
+        <w:t>first lane on the athletics track</w:t>
       </w:r>
       <w:r>
         <w:t xml:space="preserve">, the wind turbulence </w:t>
@@ -109,7 +111,13 @@
         <w:t xml:space="preserve"> given me a unique opportu</w:t>
       </w:r>
       <w:r>
-        <w:t xml:space="preserve">nity to help people worldwide.  </w:t>
+        <w:t xml:space="preserve">nity to help people </w:t>
+      </w:r>
+      <w:r>
+        <w:t>around the world</w:t>
+      </w:r>
+      <w:r>
+        <w:t xml:space="preserve">.  </w:t>
       </w:r>
       <w:r>
         <w:t xml:space="preserve">I </w:t>
@@ -133,10 +141,22 @@
         <w:t>ey, Tanzania.  The community is introducing</w:t>
       </w:r>
       <w:r>
-        <w:t xml:space="preserve"> One-Laptop-Per-Child devices into the education system to allow young kids to connect with the world and gain experience with computers</w:t>
-      </w:r>
-      <w:r>
-        <w:t>, to pursue their own interests and become members of the global community in the 21</w:t>
+        <w:t xml:space="preserve"> One-Laptop-Per-Child devices into the education system to allow young</w:t>
+      </w:r>
+      <w:r>
+        <w:t xml:space="preserve"> kids to connect with the world, </w:t>
+      </w:r>
+      <w:r>
+        <w:t>gain experience with computers</w:t>
+      </w:r>
+      <w:r>
+        <w:t>, to satisfy their own curiosity,</w:t>
+      </w:r>
+      <w:r>
+        <w:t xml:space="preserve"> and become members of the </w:t>
+      </w:r>
+      <w:r>
+        <w:t>21</w:t>
       </w:r>
       <w:r>
         <w:rPr>
@@ -145,7 +165,13 @@
         <w:t>st</w:t>
       </w:r>
       <w:r>
-        <w:t xml:space="preserve"> century</w:t>
+        <w:t xml:space="preserve"> century </w:t>
+      </w:r>
+      <w:r>
+        <w:t xml:space="preserve">global </w:t>
+      </w:r>
+      <w:r>
+        <w:t>community</w:t>
       </w:r>
       <w:r>
         <w:t>.</w:t>
@@ -163,7 +189,7 @@
         <w:t xml:space="preserve"> this program fascinating and inspiring</w:t>
       </w:r>
       <w:r>
-        <w:t xml:space="preserve"> and wanted to support it</w:t>
+        <w:t xml:space="preserve"> and wanted to get involved</w:t>
       </w:r>
       <w:r>
         <w:t>.  F</w:t>
@@ -185,213 +211,86 @@
       </w:r>
       <w:r>
         <w:t xml:space="preserve"> </w:t>
-      </w:r>
-    </w:p>
-    <w:p>
-      <w:bookmarkStart w:id="0" w:name="_GoBack"/>
-      <w:bookmarkEnd w:id="0"/>
-    </w:p>
-    <w:p>
-      <w:r>
-        <w:t xml:space="preserve">However, I see this project in Rhotia Valley as merely the tip of the iceberg of the much broader </w:t>
-      </w:r>
-      <w:r>
-        <w:t xml:space="preserve">and intricate </w:t>
-      </w:r>
-      <w:r>
-        <w:t>challenge</w:t>
-      </w:r>
-      <w:r>
-        <w:t xml:space="preserve"> around</w:t>
-      </w:r>
-      <w:r>
-        <w:t xml:space="preserve"> which I plan to build a career.  </w:t>
-      </w:r>
-      <w:r>
-        <w:t>It is a fact that we are approaching the physical limit on the miniaturization of CMOS transistors and</w:t>
-      </w:r>
-      <w:r>
-        <w:t xml:space="preserve"> it will soon be necessary to design</w:t>
-      </w:r>
-      <w:r>
-        <w:t xml:space="preserve"> innovative architectures and technologies in order to </w:t>
-      </w:r>
-      <w:r>
-        <w:t>keep up with Moore’s Law</w:t>
-      </w:r>
-      <w:r>
-        <w:t xml:space="preserve">. </w:t>
-      </w:r>
-      <w:r>
-        <w:t xml:space="preserve"> As stated by the </w:t>
-      </w:r>
-      <w:r>
-        <w:t xml:space="preserve">influential </w:t>
-      </w:r>
-      <w:r>
-        <w:t xml:space="preserve">computer pioneer, Alan Kay, “the best way to predict the future is to invent it.”  </w:t>
-      </w:r>
-      <w:r>
-        <w:t xml:space="preserve">I </w:t>
-      </w:r>
-      <w:r>
-        <w:t>anticipate</w:t>
-      </w:r>
-      <w:r>
-        <w:t xml:space="preserve"> that </w:t>
-      </w:r>
-      <w:r>
-        <w:t>neurosynaptic</w:t>
-      </w:r>
-      <w:r>
-        <w:t xml:space="preserve"> computing architecture will be a significant player in the future of computing, </w:t>
-      </w:r>
-      <w:r>
-        <w:t>and I plan</w:t>
-      </w:r>
-      <w:r>
-        <w:t xml:space="preserve"> to </w:t>
-      </w:r>
-      <w:r>
-        <w:t>be involved in the invention of this technology</w:t>
-      </w:r>
-      <w:r>
-        <w:t>.</w:t>
-      </w:r>
-      <w:r>
-        <w:t xml:space="preserve">  </w:t>
       </w:r>
     </w:p>
     <w:p/>
     <w:p>
       <w:r>
-        <w:t>From a reductionist point of view</w:t>
-      </w:r>
-      <w:r>
-        <w:t xml:space="preserve">, my training as a joggler </w:t>
-      </w:r>
-      <w:r>
-        <w:t xml:space="preserve">is analogous to the way </w:t>
-      </w:r>
+        <w:t xml:space="preserve">However, I see this project in Rhotia Valley as merely the tip of the iceberg of the much broader </w:t>
+      </w:r>
+      <w:r>
+        <w:t xml:space="preserve">and intricate </w:t>
+      </w:r>
+      <w:r>
+        <w:t>challenge</w:t>
+      </w:r>
+      <w:r>
+        <w:t xml:space="preserve"> around</w:t>
+      </w:r>
+      <w:r>
+        <w:t xml:space="preserve"> which I plan to build a career.  </w:t>
+      </w:r>
+      <w:r>
+        <w:t>It is a fact that we are approaching the physical limit on the miniaturization of CMOS transistors and</w:t>
+      </w:r>
+      <w:r>
+        <w:t xml:space="preserve"> it will soon be necessary to design</w:t>
+      </w:r>
+      <w:r>
+        <w:t xml:space="preserve"> innovative architectures and technologies in order to </w:t>
+      </w:r>
+      <w:r>
+        <w:t>keep up with Moore’s Law</w:t>
+      </w:r>
+      <w:r>
+        <w:t xml:space="preserve">. </w:t>
+      </w:r>
+      <w:r>
+        <w:t xml:space="preserve"> As stated by the </w:t>
+      </w:r>
+      <w:r>
+        <w:t xml:space="preserve">influential </w:t>
+      </w:r>
+      <w:r>
+        <w:t xml:space="preserve">computer pioneer, Alan Kay, “the best way to predict the future is to invent it.”  </w:t>
+      </w:r>
+      <w:r>
+        <w:t xml:space="preserve">I </w:t>
+      </w:r>
+      <w:r>
+        <w:t>anticipate</w:t>
+      </w:r>
+      <w:r>
+        <w:t xml:space="preserve"> that </w:t>
+      </w:r>
+      <w:proofErr w:type="gramStart"/>
       <w:r>
         <w:t>neurosynaptic</w:t>
       </w:r>
       <w:r>
-        <w:t xml:space="preserve"> architecture functions.  Just as </w:t>
-      </w:r>
-      <w:r>
-        <w:t>my training</w:t>
-      </w:r>
-      <w:r>
-        <w:t xml:space="preserve"> is a</w:t>
-      </w:r>
-      <w:r>
-        <w:t xml:space="preserve"> subconsci</w:t>
-      </w:r>
-      <w:r>
-        <w:t>ous challenge of improving throws,</w:t>
-      </w:r>
-      <w:r>
-        <w:t xml:space="preserve"> predict</w:t>
-      </w:r>
-      <w:r>
-        <w:t xml:space="preserve">ing the trajectories of objects, and </w:t>
-      </w:r>
-      <w:r>
-        <w:t>minimizing</w:t>
-      </w:r>
-      <w:r>
-        <w:t xml:space="preserve"> physical </w:t>
-      </w:r>
-      <w:r>
-        <w:t>exertion</w:t>
-      </w:r>
-      <w:r>
-        <w:t xml:space="preserve">, </w:t>
-      </w:r>
-      <w:r>
-        <w:t>neurosynaptic</w:t>
-      </w:r>
-      <w:r>
-        <w:t xml:space="preserve"> architecture inherently seeks to build shortcuts and recognize patterns to optimize efficiency in performing </w:t>
-      </w:r>
-      <w:r>
-        <w:t>specific</w:t>
-      </w:r>
-      <w:r>
-        <w:t xml:space="preserve"> tasks. </w:t>
-      </w:r>
-      <w:r>
-        <w:t xml:space="preserve"> </w:t>
-      </w:r>
-      <w:r>
-        <w:t>My studies as an electrical engineer have given</w:t>
-      </w:r>
-      <w:r>
-        <w:t xml:space="preserve"> me a deep understanding of today’s CPUs </w:t>
-      </w:r>
-      <w:r>
-        <w:t>work, from the</w:t>
-      </w:r>
-      <w:r>
-        <w:t xml:space="preserve"> most basic</w:t>
-      </w:r>
-      <w:r>
-        <w:t xml:space="preserve"> level of PN junctions to the </w:t>
-      </w:r>
-      <w:r>
-        <w:t>processes involved in handling</w:t>
-      </w:r>
-      <w:r>
-        <w:t xml:space="preserve"> gigabytes of data, but </w:t>
-      </w:r>
-      <w:r>
-        <w:t xml:space="preserve">it was my personal curiosity that led me to branch out to other paradigms </w:t>
-      </w:r>
-      <w:r>
-        <w:t xml:space="preserve">that force me to question </w:t>
-      </w:r>
-      <w:r>
-        <w:t xml:space="preserve">every aspect about </w:t>
-      </w:r>
-      <w:r>
-        <w:t xml:space="preserve">conventional </w:t>
-      </w:r>
-      <w:r>
-        <w:t>electronic design</w:t>
-      </w:r>
-      <w:r>
-        <w:t xml:space="preserve">.   </w:t>
-      </w:r>
-      <w:r>
-        <w:t>Neurosynaptic</w:t>
-      </w:r>
-      <w:r>
-        <w:t xml:space="preserve"> </w:t>
-      </w:r>
-      <w:r>
-        <w:t xml:space="preserve">architecture has </w:t>
-      </w:r>
-      <w:r>
-        <w:t>huge advantages</w:t>
-      </w:r>
-      <w:r>
-        <w:t xml:space="preserve"> over the modern CPU</w:t>
-      </w:r>
-      <w:r>
-        <w:t xml:space="preserve">, such as low power consumption and massively parallel and redundant processing, </w:t>
-      </w:r>
-      <w:r>
-        <w:t xml:space="preserve">that make it a </w:t>
-      </w:r>
-      <w:r>
-        <w:t xml:space="preserve">potentially </w:t>
-      </w:r>
-      <w:r>
-        <w:t xml:space="preserve">powerful </w:t>
-      </w:r>
-      <w:r>
-        <w:t>vehicle for enabling the two changes in the world that are most important to me; making humans an interplanetary species and advancing personalized education.</w:t>
+        <w:t xml:space="preserve"> computing</w:t>
+      </w:r>
+      <w:proofErr w:type="gramEnd"/>
+      <w:r>
+        <w:t xml:space="preserve"> architecture will be a significant player in the future of computing, </w:t>
+      </w:r>
+      <w:r>
+        <w:t>and I plan</w:t>
+      </w:r>
+      <w:r>
+        <w:t xml:space="preserve"> to </w:t>
+      </w:r>
+      <w:r>
+        <w:t xml:space="preserve">be involved in the </w:t>
+      </w:r>
+      <w:r>
+        <w:t>development</w:t>
+      </w:r>
+      <w:r>
+        <w:t xml:space="preserve"> of this technology</w:t>
+      </w:r>
+      <w:r>
+        <w:t>.</w:t>
       </w:r>
       <w:r>
         <w:t xml:space="preserve">  </w:t>
@@ -400,64 +299,222 @@
     <w:p/>
     <w:p>
       <w:r>
-        <w:lastRenderedPageBreak/>
-        <w:t>According to the National Academy of Engineering, one of the greatest engineering challenges of the future is advanced personalized learning.  Although the proliferation of education through the One-Laptop-Per-Child program inspired me to use my talents to get involved, I believe that much larger revolutions in education are on the horizon as technology</w:t>
-      </w:r>
-      <w:r>
-        <w:t xml:space="preserve"> advances.  E</w:t>
-      </w:r>
-      <w:r>
-        <w:t>quip</w:t>
-      </w:r>
-      <w:r>
-        <w:t>ping</w:t>
-      </w:r>
-      <w:r>
-        <w:t xml:space="preserve"> children worldwide with the </w:t>
-      </w:r>
-      <w:proofErr w:type="gramStart"/>
-      <w:r>
-        <w:t>internet</w:t>
-      </w:r>
-      <w:proofErr w:type="gramEnd"/>
-      <w:r>
-        <w:t xml:space="preserve">, or essentially the </w:t>
-      </w:r>
-      <w:r>
-        <w:t xml:space="preserve">collective knowledge of the human species, </w:t>
-      </w:r>
-      <w:r>
-        <w:t>is important, but personalizing</w:t>
-      </w:r>
-      <w:r>
-        <w:t xml:space="preserve"> each student’s education in order to maximize </w:t>
-      </w:r>
-      <w:r>
-        <w:t>his/her</w:t>
-      </w:r>
-      <w:r>
-        <w:t xml:space="preserve"> potential</w:t>
-      </w:r>
-      <w:r>
-        <w:t xml:space="preserve"> is the grandest feat</w:t>
-      </w:r>
-      <w:r>
-        <w:t xml:space="preserve">.  While a human teacher can presumably provide a student with a very powerful and customized education, it is not logistically feasible to have one teacher for every student.  Machine learning and </w:t>
+        <w:t>From a reductionist point of view</w:t>
+      </w:r>
+      <w:r>
+        <w:t xml:space="preserve">, my training as a joggler </w:t>
+      </w:r>
+      <w:r>
+        <w:t xml:space="preserve">is analogous to the way </w:t>
       </w:r>
       <w:r>
         <w:t>neurosynaptic</w:t>
       </w:r>
       <w:r>
-        <w:t>s will be the key to cracking this global challenge.</w:t>
+        <w:t xml:space="preserve"> architecture functions.  Just as </w:t>
+      </w:r>
+      <w:r>
+        <w:t>my training</w:t>
+      </w:r>
+      <w:r>
+        <w:t xml:space="preserve"> is a</w:t>
+      </w:r>
+      <w:r>
+        <w:t xml:space="preserve"> subconsci</w:t>
+      </w:r>
+      <w:r>
+        <w:t>ous challenge of improving throws,</w:t>
+      </w:r>
+      <w:r>
+        <w:t xml:space="preserve"> predict</w:t>
+      </w:r>
+      <w:r>
+        <w:t xml:space="preserve">ing the trajectories of objects, and </w:t>
+      </w:r>
+      <w:r>
+        <w:t>minimizing</w:t>
+      </w:r>
+      <w:r>
+        <w:t xml:space="preserve"> physical </w:t>
+      </w:r>
+      <w:r>
+        <w:t>exertion</w:t>
+      </w:r>
+      <w:r>
+        <w:t xml:space="preserve">, </w:t>
+      </w:r>
+      <w:r>
+        <w:t>neurosynaptic</w:t>
+      </w:r>
+      <w:r>
+        <w:t xml:space="preserve"> architecture inherently seeks to build shortcuts and recognize patterns to optimize efficiency in performing </w:t>
+      </w:r>
+      <w:r>
+        <w:t>specific</w:t>
+      </w:r>
+      <w:r>
+        <w:t xml:space="preserve"> tasks. </w:t>
+      </w:r>
+      <w:r>
+        <w:t xml:space="preserve"> </w:t>
+      </w:r>
+      <w:r>
+        <w:t>My studies as an electrical engineer have given</w:t>
+      </w:r>
+      <w:r>
+        <w:t xml:space="preserve"> me a deep understanding of today’s CPUs </w:t>
+      </w:r>
+      <w:r>
+        <w:t>work, from the</w:t>
+      </w:r>
+      <w:r>
+        <w:t xml:space="preserve"> most basic</w:t>
+      </w:r>
+      <w:r>
+        <w:t xml:space="preserve"> level of PN junctions to the </w:t>
+      </w:r>
+      <w:r>
+        <w:t>processes involved in handling</w:t>
+      </w:r>
+      <w:r>
+        <w:t xml:space="preserve"> gigabytes of data, but </w:t>
+      </w:r>
+      <w:r>
+        <w:t xml:space="preserve">it was my personal curiosity that led me to branch out to other paradigms </w:t>
+      </w:r>
+      <w:r>
+        <w:t xml:space="preserve">that force me to question </w:t>
+      </w:r>
+      <w:r>
+        <w:t xml:space="preserve">every aspect about </w:t>
+      </w:r>
+      <w:r>
+        <w:t xml:space="preserve">conventional </w:t>
+      </w:r>
+      <w:r>
+        <w:t>electronic design</w:t>
+      </w:r>
+      <w:r>
+        <w:t xml:space="preserve">.   </w:t>
+      </w:r>
+      <w:r>
+        <w:t>Neurosynaptic</w:t>
+      </w:r>
+      <w:r>
+        <w:t xml:space="preserve"> </w:t>
+      </w:r>
+      <w:r>
+        <w:t xml:space="preserve">architecture has </w:t>
+      </w:r>
+      <w:r>
+        <w:t>huge advantages</w:t>
+      </w:r>
+      <w:r>
+        <w:t xml:space="preserve"> over the modern CPU</w:t>
+      </w:r>
+      <w:r>
+        <w:t xml:space="preserve">, such as low power consumption and massively parallel and redundant processing, </w:t>
+      </w:r>
+      <w:r>
+        <w:t xml:space="preserve">that make it a </w:t>
+      </w:r>
+      <w:r>
+        <w:t xml:space="preserve">potentially </w:t>
+      </w:r>
+      <w:r>
+        <w:t xml:space="preserve">powerful </w:t>
+      </w:r>
+      <w:r>
+        <w:t>vehicle for enabling the two changes in the world that are most important to me; making humans an interplanetary species and advancing personalized education.</w:t>
+      </w:r>
+      <w:r>
+        <w:t xml:space="preserve">  </w:t>
       </w:r>
     </w:p>
     <w:p/>
     <w:p>
       <w:r>
+        <w:t>According to the National Academy of Engineering, one of the greatest engineering challenges of the future is advanced personalized learning.  Although the proliferation of education through the One-Laptop-Per-Child program inspired me to use my talents to get involved, I believe that much larger revolutions in education are on the horizon as technology</w:t>
+      </w:r>
+      <w:r>
+        <w:t xml:space="preserve"> advances.  It is important to e</w:t>
+      </w:r>
+      <w:r>
+        <w:t xml:space="preserve">quip children worldwide with the </w:t>
+      </w:r>
+      <w:proofErr w:type="gramStart"/>
+      <w:r>
+        <w:t>internet</w:t>
+      </w:r>
+      <w:proofErr w:type="gramEnd"/>
+      <w:r>
+        <w:t xml:space="preserve">, </w:t>
+      </w:r>
+      <w:r>
+        <w:t xml:space="preserve">which is essentially an encyclopedia with the entire </w:t>
+      </w:r>
+      <w:r>
+        <w:t xml:space="preserve">knowledge of the human species, </w:t>
+      </w:r>
+      <w:r>
+        <w:t>but personalizing</w:t>
+      </w:r>
+      <w:r>
+        <w:t xml:space="preserve"> each student’s education in order to maximize </w:t>
+      </w:r>
+      <w:r>
+        <w:t>his/her</w:t>
+      </w:r>
+      <w:r>
+        <w:t xml:space="preserve"> potential</w:t>
+      </w:r>
+      <w:r>
+        <w:t xml:space="preserve"> is </w:t>
+      </w:r>
+      <w:r>
+        <w:t>much</w:t>
+      </w:r>
+      <w:r>
+        <w:t xml:space="preserve"> </w:t>
+      </w:r>
+      <w:r>
+        <w:t>greater</w:t>
+      </w:r>
+      <w:r>
+        <w:t xml:space="preserve"> </w:t>
+      </w:r>
+      <w:r>
+        <w:t>task</w:t>
+      </w:r>
+      <w:r>
+        <w:t xml:space="preserve">.  While a human teacher can presumably provide a student with a very powerful and customized education, it is not logistically feasible to have one teacher for every student.  Machine learning and </w:t>
+      </w:r>
+      <w:r>
+        <w:t>neurosynaptic</w:t>
+      </w:r>
+      <w:r>
+        <w:t>s will be the key to cracking this global challenge.</w:t>
+      </w:r>
+    </w:p>
+    <w:p/>
+    <w:p>
+      <w:r>
         <w:t>On another note, it</w:t>
       </w:r>
       <w:r>
-        <w:t xml:space="preserve"> is nearly impossible to intern at SpaceX twice and not dream about the future of space.  Being around the brightest engineers </w:t>
+        <w:t xml:space="preserve"> is impossible to </w:t>
+      </w:r>
+      <w:r>
+        <w:t>work</w:t>
+      </w:r>
+      <w:r>
+        <w:t xml:space="preserve"> at SpaceX and not dream about the future of </w:t>
+      </w:r>
+      <w:r>
+        <w:t xml:space="preserve">humans in </w:t>
+      </w:r>
+      <w:r>
+        <w:t xml:space="preserve">space.  Being around the brightest engineers </w:t>
       </w:r>
       <w:r>
         <w:t>and cutting-edge space technology has only</w:t>
@@ -493,7 +550,10 @@
         <w:t>architecture</w:t>
       </w:r>
       <w:r>
-        <w:t xml:space="preserve"> has an inherent advantage in the way that it processes data in massive, parallel networks and data is stored redundantly</w:t>
+        <w:t xml:space="preserve"> has an inherent advantage, as it</w:t>
+      </w:r>
+      <w:r>
+        <w:t xml:space="preserve"> processes data in massive, parallel networks</w:t>
       </w:r>
       <w:r>
         <w:t>, in addition to consuming a fraction of the power that modern CPUs use.</w:t>
@@ -507,10 +567,16 @@
         </w:rPr>
       </w:pPr>
       <w:r>
-        <w:t xml:space="preserve">The Machine Learning Research Group in the Department of Engineering Science is currently researching how to design more efficient and effective machine decision-making algorithms.  This research focuses on using decisions of individuals or partial systems to drive decisions of the collective group.  </w:t>
-      </w:r>
-      <w:r>
-        <w:t>In this case, why</w:t>
+        <w:t xml:space="preserve">The Machine Learning Research Group in the Department of Engineering Science </w:t>
+      </w:r>
+      <w:r>
+        <w:t xml:space="preserve">at Oxford University </w:t>
+      </w:r>
+      <w:r>
+        <w:t xml:space="preserve">is currently researching how to design more efficient and effective machine decision-making algorithms.  This research focuses on using decisions of individuals or partial systems to drive decisions of the collective group.  </w:t>
+      </w:r>
+      <w:r>
+        <w:t>Why</w:t>
       </w:r>
       <w:r>
         <w:t xml:space="preserve"> is it necessary that I attend Oxford University to study machine intelligence from the computer sc</w:t>
@@ -519,7 +585,13 @@
         <w:t xml:space="preserve">ience perspective?  To </w:t>
       </w:r>
       <w:r>
-        <w:t>quote the computer</w:t>
+        <w:t xml:space="preserve">quote the </w:t>
+      </w:r>
+      <w:r>
+        <w:t xml:space="preserve">influential </w:t>
+      </w:r>
+      <w:r>
+        <w:t>computer</w:t>
       </w:r>
       <w:r>
         <w:t xml:space="preserve"> scientist, </w:t>

</xml_diff>